<commit_message>
Implemented new logic for parsing xml
created multiple dictionaries for each expected tag. Builds a list of
dictionaries based on templated desired. Code has taken a performance
hit but is more or less fully functional for release
</commit_message>
<xml_diff>
--- a/XML/XML/RECCHECKINSPECTIONFORM.docx
+++ b/XML/XML/RECCHECKINSPECTIONFORM.docx
@@ -14,7 +14,23 @@
           <w:b/>
           <w:u w:val="single"/>
         </w:rPr>
-        <w:t>WKFC UNDERWRITING MANAGERS  RECOMMENDATIONS CHECK INSPECTION</w:t>
+        <w:t xml:space="preserve">WKFC UNDERWRITING </w:t>
+      </w:r>
+      <w:proofErr w:type="gramStart"/>
+      <w:r>
+        <w:rPr>
+          <w:b/>
+          <w:u w:val="single"/>
+        </w:rPr>
+        <w:t>MANAGERS  RECOMMENDATIONS</w:t>
+      </w:r>
+      <w:proofErr w:type="gramEnd"/>
+      <w:r>
+        <w:rPr>
+          <w:b/>
+          <w:u w:val="single"/>
+        </w:rPr>
+        <w:t xml:space="preserve"> CHECK INSPECTION</w:t>
       </w:r>
     </w:p>
     <w:p>
@@ -24,39 +40,39 @@
           <w:u w:val="single"/>
         </w:rPr>
       </w:pPr>
-    </w:p>
-    <w:p>
-      <w:pPr>
-        <w:rPr>
-          <w:b/>
-        </w:rPr>
-      </w:pPr>
-      <w:r>
-        <w:rPr>
-          <w:b/>
-        </w:rPr>
-        <w:t xml:space="preserve">                                 COMPLIANCE  STATUS &amp; NUMBER OF NEW RECOMMENDATIONS</w:t>
-      </w:r>
     </w:p>
     <w:tbl>
       <w:tblPr>
         <w:tblStyle w:val="TableGrid"/>
-        <w:tblW w:w="0" w:type="auto"/>
-        <w:tblInd w:w="-432" w:type="dxa"/>
-        <w:tblLook w:val="04A0" w:firstRow="1" w:lastRow="0" w:firstColumn="1" w:lastColumn="0" w:noHBand="0" w:noVBand="1"/>
+        <w:tblW w:w="10440" w:type="dxa"/>
+        <w:tblInd w:w="-792" w:type="dxa"/>
+        <w:tblLayout w:type="fixed"/>
+        <w:tblLook w:val="01E0" w:firstRow="1" w:lastRow="1" w:firstColumn="1" w:lastColumn="1" w:noHBand="0" w:noVBand="0"/>
       </w:tblPr>
       <w:tblGrid>
-        <w:gridCol w:w="1606"/>
-        <w:gridCol w:w="1364"/>
-        <w:gridCol w:w="3046"/>
-        <w:gridCol w:w="1364"/>
+        <w:gridCol w:w="1800"/>
+        <w:gridCol w:w="1530"/>
+        <w:gridCol w:w="2880"/>
+        <w:gridCol w:w="1440"/>
         <w:gridCol w:w="1260"/>
-        <w:gridCol w:w="1368"/>
+        <w:gridCol w:w="1530"/>
       </w:tblGrid>
       <w:tr>
-        <w:tc>
-          <w:tcPr>
-            <w:tcW w:w="1606" w:type="dxa"/>
+        <w:trPr>
+          <w:trHeight w:val="242"/>
+        </w:trPr>
+        <w:tc>
+          <w:tcPr>
+            <w:tcW w:w="10440" w:type="dxa"/>
+            <w:gridSpan w:val="6"/>
+            <w:tcBorders>
+              <w:top w:val="single" w:sz="4" w:space="0" w:color="auto"/>
+              <w:left w:val="single" w:sz="4" w:space="0" w:color="auto"/>
+              <w:bottom w:val="single" w:sz="4" w:space="0" w:color="auto"/>
+              <w:right w:val="single" w:sz="4" w:space="0" w:color="auto"/>
+            </w:tcBorders>
+            <w:shd w:val="clear" w:color="auto" w:fill="CCCCCC"/>
+            <w:hideMark/>
           </w:tcPr>
           <w:p>
             <w:pPr>
@@ -68,13 +84,48 @@
               <w:rPr>
                 <w:b/>
               </w:rPr>
+              <w:t xml:space="preserve">                                 COMPLIANCE  STATUS &amp; NUMBER OF NEW RECOMMENDATIONS</w:t>
+            </w:r>
+          </w:p>
+        </w:tc>
+      </w:tr>
+      <w:tr>
+        <w:trPr>
+          <w:trHeight w:val="368"/>
+        </w:trPr>
+        <w:tc>
+          <w:tcPr>
+            <w:tcW w:w="1800" w:type="dxa"/>
+            <w:tcBorders>
+              <w:top w:val="single" w:sz="4" w:space="0" w:color="auto"/>
+              <w:left w:val="single" w:sz="4" w:space="0" w:color="auto"/>
+              <w:right w:val="single" w:sz="4" w:space="0" w:color="auto"/>
+            </w:tcBorders>
+            <w:hideMark/>
+          </w:tcPr>
+          <w:p>
+            <w:pPr>
+              <w:rPr>
+                <w:b/>
+              </w:rPr>
+            </w:pPr>
+            <w:r>
+              <w:rPr>
+                <w:b/>
+              </w:rPr>
               <w:t># Original recs:</w:t>
             </w:r>
           </w:p>
         </w:tc>
         <w:tc>
           <w:tcPr>
-            <w:tcW w:w="1364" w:type="dxa"/>
+            <w:tcW w:w="1530" w:type="dxa"/>
+            <w:tcBorders>
+              <w:top w:val="single" w:sz="4" w:space="0" w:color="auto"/>
+              <w:left w:val="single" w:sz="4" w:space="0" w:color="auto"/>
+              <w:bottom w:val="single" w:sz="4" w:space="0" w:color="auto"/>
+              <w:right w:val="single" w:sz="4" w:space="0" w:color="auto"/>
+            </w:tcBorders>
           </w:tcPr>
           <w:p>
             <w:r>
@@ -84,7 +135,13 @@
         </w:tc>
         <w:tc>
           <w:tcPr>
-            <w:tcW w:w="3046" w:type="dxa"/>
+            <w:tcW w:w="2880" w:type="dxa"/>
+            <w:tcBorders>
+              <w:top w:val="single" w:sz="4" w:space="0" w:color="auto"/>
+              <w:left w:val="single" w:sz="4" w:space="0" w:color="auto"/>
+              <w:right w:val="single" w:sz="4" w:space="0" w:color="auto"/>
+            </w:tcBorders>
+            <w:hideMark/>
           </w:tcPr>
           <w:p>
             <w:pPr>
@@ -102,7 +159,12 @@
         </w:tc>
         <w:tc>
           <w:tcPr>
-            <w:tcW w:w="1364" w:type="dxa"/>
+            <w:tcW w:w="1440" w:type="dxa"/>
+            <w:tcBorders>
+              <w:top w:val="single" w:sz="4" w:space="0" w:color="auto"/>
+              <w:left w:val="single" w:sz="4" w:space="0" w:color="auto"/>
+              <w:right w:val="single" w:sz="4" w:space="0" w:color="auto"/>
+            </w:tcBorders>
           </w:tcPr>
           <w:p>
             <w:r>
@@ -113,6 +175,11 @@
         <w:tc>
           <w:tcPr>
             <w:tcW w:w="1260" w:type="dxa"/>
+            <w:tcBorders>
+              <w:top w:val="single" w:sz="4" w:space="0" w:color="auto"/>
+              <w:left w:val="single" w:sz="4" w:space="0" w:color="auto"/>
+              <w:right w:val="single" w:sz="4" w:space="0" w:color="auto"/>
+            </w:tcBorders>
           </w:tcPr>
           <w:p>
             <w:pPr>
@@ -130,7 +197,12 @@
         </w:tc>
         <w:tc>
           <w:tcPr>
-            <w:tcW w:w="1368" w:type="dxa"/>
+            <w:tcW w:w="1530" w:type="dxa"/>
+            <w:tcBorders>
+              <w:top w:val="single" w:sz="4" w:space="0" w:color="auto"/>
+              <w:left w:val="single" w:sz="4" w:space="0" w:color="auto"/>
+              <w:right w:val="single" w:sz="4" w:space="0" w:color="auto"/>
+            </w:tcBorders>
           </w:tcPr>
           <w:p>
             <w:r>
@@ -204,6 +276,8 @@
                 <w:color w:val="000000"/>
               </w:rPr>
             </w:pPr>
+            <w:bookmarkStart w:id="0" w:name="_GoBack"/>
+            <w:bookmarkEnd w:id="0"/>
             <w:r>
               <w:rPr>
                 <w:bCs/>
@@ -401,6 +475,7 @@
               </w:rPr>
               <w:t>&lt;</w:t>
             </w:r>
+            <w:proofErr w:type="spellStart"/>
             <w:r>
               <w:rPr>
                 <w:bCs/>
@@ -422,6 +497,7 @@
               </w:rPr>
               <w:t>Num</w:t>
             </w:r>
+            <w:proofErr w:type="spellEnd"/>
             <w:r>
               <w:rPr>
                 <w:bCs/>
@@ -430,7 +506,6 @@
               <w:t>&gt;</w:t>
             </w:r>
           </w:p>
-          <w:p/>
         </w:tc>
         <w:tc>
           <w:tcPr>
@@ -471,7 +546,6 @@
               <w:t>&gt;</w:t>
             </w:r>
           </w:p>
-          <w:p/>
         </w:tc>
         <w:tc>
           <w:tcPr>
@@ -519,7 +593,6 @@
               <w:t>&gt;</w:t>
             </w:r>
           </w:p>
-          <w:p/>
         </w:tc>
       </w:tr>
       <w:tr>
@@ -608,7 +681,6 @@
               <w:t>&gt;</w:t>
             </w:r>
           </w:p>
-          <w:p/>
         </w:tc>
         <w:tc>
           <w:tcPr>
@@ -641,14 +713,12 @@
     </w:p>
     <w:p>
       <w:pPr>
-        <w:ind w:left="-900" w:firstLine="900"/>
+        <w:ind w:left="-900"/>
         <w:rPr>
           <w:b/>
           <w:u w:val="single"/>
         </w:rPr>
       </w:pPr>
-      <w:bookmarkStart w:id="0" w:name="_GoBack"/>
-      <w:bookmarkEnd w:id="0"/>
       <w:r>
         <w:rPr>
           <w:b/>
@@ -683,389 +753,6 @@
           <w:u w:val="single"/>
         </w:rPr>
         <w:t>)</w:t>
-      </w:r>
-    </w:p>
-    <w:tbl>
-      <w:tblPr>
-        <w:tblStyle w:val="TableGrid"/>
-        <w:tblW w:w="0" w:type="auto"/>
-        <w:tblLook w:val="04A0" w:firstRow="1" w:lastRow="0" w:firstColumn="1" w:lastColumn="0" w:noHBand="0" w:noVBand="1"/>
-      </w:tblPr>
-      <w:tblGrid>
-        <w:gridCol w:w="4788"/>
-        <w:gridCol w:w="4788"/>
-      </w:tblGrid>
-      <w:tr>
-        <w:trPr>
-          <w:trHeight w:val="278"/>
-        </w:trPr>
-        <w:tc>
-          <w:tcPr>
-            <w:tcW w:w="4788" w:type="dxa"/>
-          </w:tcPr>
-          <w:p>
-            <w:pPr>
-              <w:rPr>
-                <w:b/>
-              </w:rPr>
-            </w:pPr>
-            <w:r>
-              <w:rPr>
-                <w:b/>
-              </w:rPr>
-              <w:t>&lt;PrRecNum&gt;</w:t>
-            </w:r>
-          </w:p>
-        </w:tc>
-        <w:tc>
-          <w:tcPr>
-            <w:tcW w:w="4788" w:type="dxa"/>
-          </w:tcPr>
-          <w:p>
-            <w:r>
-              <w:t>&lt;PropRec&gt;</w:t>
-            </w:r>
-          </w:p>
-        </w:tc>
-      </w:tr>
-    </w:tbl>
-    <w:p/>
-    <w:p>
-      <w:pPr>
-        <w:ind w:left="-900"/>
-        <w:rPr>
-          <w:b/>
-        </w:rPr>
-      </w:pPr>
-    </w:p>
-    <w:p>
-      <w:pPr>
-        <w:ind w:left="-900"/>
-        <w:rPr>
-          <w:b/>
-        </w:rPr>
-      </w:pPr>
-    </w:p>
-    <w:p>
-      <w:pPr>
-        <w:ind w:left="-900"/>
-        <w:rPr>
-          <w:b/>
-          <w:u w:val="single"/>
-        </w:rPr>
-      </w:pPr>
-      <w:r>
-        <w:rPr>
-          <w:b/>
-          <w:u w:val="single"/>
-        </w:rPr>
-        <w:t>GENERAL LIABILITY</w:t>
-      </w:r>
-      <w:r>
-        <w:rPr>
-          <w:b/>
-          <w:u w:val="single"/>
-        </w:rPr>
-        <w:t xml:space="preserve"> RECS STATUS</w:t>
-      </w:r>
-    </w:p>
-    <w:p>
-      <w:pPr>
-        <w:ind w:left="-900"/>
-        <w:rPr>
-          <w:b/>
-        </w:rPr>
-      </w:pPr>
-    </w:p>
-    <w:p>
-      <w:pPr>
-        <w:ind w:left="-900" w:right="-720"/>
-        <w:rPr>
-          <w:b/>
-        </w:rPr>
-      </w:pPr>
-      <w:r>
-        <w:rPr>
-          <w:b/>
-          <w:u w:val="single"/>
-        </w:rPr>
-        <w:t>Number</w:t>
-      </w:r>
-      <w:r>
-        <w:rPr>
-          <w:b/>
-        </w:rPr>
-        <w:t xml:space="preserve"> </w:t>
-      </w:r>
-      <w:r>
-        <w:rPr>
-          <w:b/>
-        </w:rPr>
-        <w:tab/>
-      </w:r>
-      <w:r>
-        <w:rPr>
-          <w:b/>
-        </w:rPr>
-        <w:tab/>
-      </w:r>
-      <w:r>
-        <w:rPr>
-          <w:b/>
-        </w:rPr>
-        <w:tab/>
-      </w:r>
-      <w:r>
-        <w:rPr>
-          <w:b/>
-        </w:rPr>
-        <w:tab/>
-      </w:r>
-      <w:r>
-        <w:rPr>
-          <w:b/>
-        </w:rPr>
-        <w:tab/>
-      </w:r>
-      <w:r>
-        <w:rPr>
-          <w:b/>
-          <w:u w:val="single"/>
-        </w:rPr>
-        <w:t>Recommendation</w:t>
-      </w:r>
-      <w:r>
-        <w:rPr>
-          <w:b/>
-        </w:rPr>
-        <w:tab/>
-      </w:r>
-      <w:r>
-        <w:rPr>
-          <w:b/>
-        </w:rPr>
-        <w:tab/>
-      </w:r>
-      <w:r>
-        <w:rPr>
-          <w:b/>
-        </w:rPr>
-        <w:tab/>
-      </w:r>
-      <w:r>
-        <w:rPr>
-          <w:b/>
-        </w:rPr>
-        <w:tab/>
-      </w:r>
-      <w:r>
-        <w:rPr>
-          <w:b/>
-        </w:rPr>
-        <w:tab/>
-        <w:t xml:space="preserve">      </w:t>
-      </w:r>
-      <w:r>
-        <w:rPr>
-          <w:b/>
-          <w:u w:val="single"/>
-        </w:rPr>
-        <w:t>Status</w:t>
-      </w:r>
-    </w:p>
-    <w:tbl>
-      <w:tblPr>
-        <w:tblStyle w:val="TableGrid"/>
-        <w:tblW w:w="10440" w:type="dxa"/>
-        <w:tblInd w:w="-792" w:type="dxa"/>
-        <w:tblLook w:val="01E0" w:firstRow="1" w:lastRow="1" w:firstColumn="1" w:lastColumn="1" w:noHBand="0" w:noVBand="0"/>
-      </w:tblPr>
-      <w:tblGrid>
-        <w:gridCol w:w="1810"/>
-        <w:gridCol w:w="7051"/>
-        <w:gridCol w:w="1579"/>
-      </w:tblGrid>
-      <w:tr>
-        <w:trPr>
-          <w:trHeight w:val="512"/>
-        </w:trPr>
-        <w:tc>
-          <w:tcPr>
-            <w:tcW w:w="1810" w:type="dxa"/>
-            <w:tcBorders>
-              <w:top w:val="single" w:sz="4" w:space="0" w:color="auto"/>
-              <w:left w:val="single" w:sz="4" w:space="0" w:color="auto"/>
-              <w:bottom w:val="single" w:sz="4" w:space="0" w:color="auto"/>
-              <w:right w:val="single" w:sz="4" w:space="0" w:color="auto"/>
-            </w:tcBorders>
-          </w:tcPr>
-          <w:p>
-            <w:r>
-              <w:t>Sprinkler and alarm system should be tested and serviced by a licensed company on a regular basis as needed and properly tagged to ensure proper function.</w:t>
-            </w:r>
-          </w:p>
-        </w:tc>
-        <w:tc>
-          <w:tcPr>
-            <w:tcW w:w="7051" w:type="dxa"/>
-            <w:tcBorders>
-              <w:top w:val="single" w:sz="4" w:space="0" w:color="auto"/>
-              <w:left w:val="single" w:sz="4" w:space="0" w:color="auto"/>
-              <w:bottom w:val="single" w:sz="4" w:space="0" w:color="auto"/>
-              <w:right w:val="single" w:sz="4" w:space="0" w:color="auto"/>
-            </w:tcBorders>
-          </w:tcPr>
-          <w:p>
-            <w:pPr>
-              <w:tabs>
-                <w:tab w:val="left" w:pos="930"/>
-              </w:tabs>
-            </w:pPr>
-            <w:r>
-              <w:t>&lt;RecCheck8</w:t>
-            </w:r>
-            <w:r>
-              <w:t>&gt;</w:t>
-            </w:r>
-          </w:p>
-        </w:tc>
-        <w:tc>
-          <w:tcPr>
-            <w:tcW w:w="1579" w:type="dxa"/>
-            <w:tcBorders>
-              <w:top w:val="single" w:sz="4" w:space="0" w:color="auto"/>
-              <w:left w:val="single" w:sz="4" w:space="0" w:color="auto"/>
-              <w:bottom w:val="single" w:sz="4" w:space="0" w:color="auto"/>
-              <w:right w:val="single" w:sz="4" w:space="0" w:color="auto"/>
-            </w:tcBorders>
-          </w:tcPr>
-          <w:p>
-            <w:r>
-              <w:t>&lt;RecCheck9</w:t>
-            </w:r>
-            <w:r>
-              <w:t>&gt;</w:t>
-            </w:r>
-          </w:p>
-        </w:tc>
-      </w:tr>
-      <w:tr>
-        <w:tc>
-          <w:tcPr>
-            <w:tcW w:w="1810" w:type="dxa"/>
-            <w:tcBorders>
-              <w:top w:val="single" w:sz="4" w:space="0" w:color="auto"/>
-              <w:left w:val="single" w:sz="4" w:space="0" w:color="auto"/>
-              <w:bottom w:val="single" w:sz="4" w:space="0" w:color="auto"/>
-              <w:right w:val="single" w:sz="4" w:space="0" w:color="auto"/>
-            </w:tcBorders>
-            <w:hideMark/>
-          </w:tcPr>
-          <w:p>
-            <w:pPr>
-              <w:rPr>
-                <w:b/>
-              </w:rPr>
-            </w:pPr>
-            <w:r>
-              <w:rPr>
-                <w:b/>
-              </w:rPr>
-              <w:t>Comment:</w:t>
-            </w:r>
-          </w:p>
-        </w:tc>
-        <w:tc>
-          <w:tcPr>
-            <w:tcW w:w="7051" w:type="dxa"/>
-            <w:tcBorders>
-              <w:top w:val="single" w:sz="4" w:space="0" w:color="auto"/>
-              <w:left w:val="single" w:sz="4" w:space="0" w:color="auto"/>
-              <w:bottom w:val="single" w:sz="4" w:space="0" w:color="auto"/>
-              <w:right w:val="single" w:sz="4" w:space="0" w:color="auto"/>
-            </w:tcBorders>
-          </w:tcPr>
-          <w:p>
-            <w:pPr>
-              <w:rPr>
-                <w:bCs/>
-                <w:color w:val="000000"/>
-              </w:rPr>
-            </w:pPr>
-            <w:r>
-              <w:rPr>
-                <w:bCs/>
-                <w:color w:val="000000"/>
-              </w:rPr>
-              <w:t>&lt;RecCheck1</w:t>
-            </w:r>
-            <w:r>
-              <w:rPr>
-                <w:bCs/>
-                <w:color w:val="000000"/>
-              </w:rPr>
-              <w:t>0</w:t>
-            </w:r>
-            <w:r>
-              <w:rPr>
-                <w:bCs/>
-                <w:color w:val="000000"/>
-              </w:rPr>
-              <w:t>&gt;</w:t>
-            </w:r>
-          </w:p>
-          <w:p/>
-        </w:tc>
-        <w:tc>
-          <w:tcPr>
-            <w:tcW w:w="1579" w:type="dxa"/>
-            <w:tcBorders>
-              <w:top w:val="single" w:sz="4" w:space="0" w:color="auto"/>
-              <w:left w:val="single" w:sz="4" w:space="0" w:color="auto"/>
-              <w:bottom w:val="single" w:sz="4" w:space="0" w:color="auto"/>
-              <w:right w:val="single" w:sz="4" w:space="0" w:color="auto"/>
-            </w:tcBorders>
-          </w:tcPr>
-          <w:p/>
-        </w:tc>
-      </w:tr>
-    </w:tbl>
-    <w:p>
-      <w:pPr>
-        <w:ind w:left="-900"/>
-        <w:rPr>
-          <w:b/>
-        </w:rPr>
-      </w:pPr>
-    </w:p>
-    <w:p>
-      <w:pPr>
-        <w:ind w:left="-900"/>
-        <w:rPr>
-          <w:b/>
-          <w:u w:val="single"/>
-        </w:rPr>
-      </w:pPr>
-      <w:r>
-        <w:rPr>
-          <w:b/>
-          <w:u w:val="single"/>
-        </w:rPr>
-        <w:t>General Liability Recommendations</w:t>
-      </w:r>
-      <w:r>
-        <w:rPr>
-          <w:b/>
-          <w:u w:val="single"/>
-        </w:rPr>
-        <w:t xml:space="preserve"> </w:t>
-      </w:r>
-      <w:r>
-        <w:rPr>
-          <w:b/>
-          <w:u w:val="single"/>
-        </w:rPr>
-        <w:t>(Prior recs that were not in compliance and new ones generated by this visit)</w:t>
       </w:r>
     </w:p>
     <w:tbl>
@@ -1092,7 +779,15 @@
           </w:tcPr>
           <w:p>
             <w:r>
-              <w:t>Sprinkler and alarm system should be tested and serviced by a licensed company on a regular basis as needed and properly tagged to ensure proper function.</w:t>
+              <w:t>&lt;</w:t>
+            </w:r>
+            <w:proofErr w:type="spellStart"/>
+            <w:r>
+              <w:t>PrRecNum</w:t>
+            </w:r>
+            <w:proofErr w:type="spellEnd"/>
+            <w:r>
+              <w:t>&gt;</w:t>
             </w:r>
           </w:p>
         </w:tc>
@@ -1108,7 +803,429 @@
           </w:tcPr>
           <w:p>
             <w:r>
-              <w:t>Sprinkler and alarm system should be tested and serviced by a licensed company on a regular basis as needed and properly tagged to ensure proper function.</w:t>
+              <w:t>&lt;</w:t>
+            </w:r>
+            <w:proofErr w:type="spellStart"/>
+            <w:r>
+              <w:t>PropRec</w:t>
+            </w:r>
+            <w:proofErr w:type="spellEnd"/>
+            <w:r>
+              <w:t>&gt;</w:t>
+            </w:r>
+          </w:p>
+          <w:p/>
+        </w:tc>
+      </w:tr>
+    </w:tbl>
+    <w:p>
+      <w:pPr>
+        <w:ind w:left="-900"/>
+        <w:rPr>
+          <w:b/>
+        </w:rPr>
+      </w:pPr>
+    </w:p>
+    <w:p>
+      <w:pPr>
+        <w:ind w:left="-900"/>
+        <w:rPr>
+          <w:b/>
+        </w:rPr>
+      </w:pPr>
+    </w:p>
+    <w:p>
+      <w:pPr>
+        <w:ind w:left="-900"/>
+        <w:rPr>
+          <w:b/>
+          <w:u w:val="single"/>
+        </w:rPr>
+      </w:pPr>
+      <w:r>
+        <w:rPr>
+          <w:b/>
+          <w:u w:val="single"/>
+        </w:rPr>
+        <w:t>GENERAL LIABILITY</w:t>
+      </w:r>
+      <w:r>
+        <w:rPr>
+          <w:b/>
+          <w:u w:val="single"/>
+        </w:rPr>
+        <w:t xml:space="preserve"> RECS STATUS</w:t>
+      </w:r>
+    </w:p>
+    <w:p>
+      <w:pPr>
+        <w:ind w:left="-900"/>
+        <w:rPr>
+          <w:b/>
+        </w:rPr>
+      </w:pPr>
+    </w:p>
+    <w:p>
+      <w:pPr>
+        <w:ind w:left="-900" w:right="-720"/>
+        <w:rPr>
+          <w:b/>
+        </w:rPr>
+      </w:pPr>
+      <w:r>
+        <w:rPr>
+          <w:b/>
+          <w:u w:val="single"/>
+        </w:rPr>
+        <w:t>Number</w:t>
+      </w:r>
+      <w:r>
+        <w:rPr>
+          <w:b/>
+        </w:rPr>
+        <w:t xml:space="preserve"> </w:t>
+      </w:r>
+      <w:r>
+        <w:rPr>
+          <w:b/>
+        </w:rPr>
+        <w:tab/>
+      </w:r>
+      <w:r>
+        <w:rPr>
+          <w:b/>
+        </w:rPr>
+        <w:tab/>
+      </w:r>
+      <w:r>
+        <w:rPr>
+          <w:b/>
+        </w:rPr>
+        <w:tab/>
+      </w:r>
+      <w:r>
+        <w:rPr>
+          <w:b/>
+        </w:rPr>
+        <w:tab/>
+      </w:r>
+      <w:r>
+        <w:rPr>
+          <w:b/>
+        </w:rPr>
+        <w:tab/>
+      </w:r>
+      <w:r>
+        <w:rPr>
+          <w:b/>
+          <w:u w:val="single"/>
+        </w:rPr>
+        <w:t>Recommendation</w:t>
+      </w:r>
+      <w:r>
+        <w:rPr>
+          <w:b/>
+        </w:rPr>
+        <w:tab/>
+      </w:r>
+      <w:r>
+        <w:rPr>
+          <w:b/>
+        </w:rPr>
+        <w:tab/>
+      </w:r>
+      <w:r>
+        <w:rPr>
+          <w:b/>
+        </w:rPr>
+        <w:tab/>
+      </w:r>
+      <w:r>
+        <w:rPr>
+          <w:b/>
+        </w:rPr>
+        <w:tab/>
+      </w:r>
+      <w:r>
+        <w:rPr>
+          <w:b/>
+        </w:rPr>
+        <w:tab/>
+        <w:t xml:space="preserve">      </w:t>
+      </w:r>
+      <w:r>
+        <w:rPr>
+          <w:b/>
+          <w:u w:val="single"/>
+        </w:rPr>
+        <w:t>Status</w:t>
+      </w:r>
+    </w:p>
+    <w:tbl>
+      <w:tblPr>
+        <w:tblStyle w:val="TableGrid"/>
+        <w:tblW w:w="10440" w:type="dxa"/>
+        <w:tblInd w:w="-792" w:type="dxa"/>
+        <w:tblLook w:val="01E0" w:firstRow="1" w:lastRow="1" w:firstColumn="1" w:lastColumn="1" w:noHBand="0" w:noVBand="0"/>
+      </w:tblPr>
+      <w:tblGrid>
+        <w:gridCol w:w="1931"/>
+        <w:gridCol w:w="6934"/>
+        <w:gridCol w:w="1575"/>
+      </w:tblGrid>
+      <w:tr>
+        <w:trPr>
+          <w:trHeight w:val="323"/>
+        </w:trPr>
+        <w:tc>
+          <w:tcPr>
+            <w:tcW w:w="1810" w:type="dxa"/>
+            <w:tcBorders>
+              <w:top w:val="single" w:sz="4" w:space="0" w:color="auto"/>
+              <w:left w:val="single" w:sz="4" w:space="0" w:color="auto"/>
+              <w:bottom w:val="single" w:sz="4" w:space="0" w:color="auto"/>
+              <w:right w:val="single" w:sz="4" w:space="0" w:color="auto"/>
+            </w:tcBorders>
+          </w:tcPr>
+          <w:p>
+            <w:r>
+              <w:t>&lt;</w:t>
+            </w:r>
+            <w:proofErr w:type="spellStart"/>
+            <w:r>
+              <w:t>GL</w:t>
+            </w:r>
+            <w:r>
+              <w:t>RecCheck</w:t>
+            </w:r>
+            <w:r>
+              <w:t>Num</w:t>
+            </w:r>
+            <w:proofErr w:type="spellEnd"/>
+            <w:r>
+              <w:t>&gt;</w:t>
+            </w:r>
+          </w:p>
+        </w:tc>
+        <w:tc>
+          <w:tcPr>
+            <w:tcW w:w="7051" w:type="dxa"/>
+            <w:tcBorders>
+              <w:top w:val="single" w:sz="4" w:space="0" w:color="auto"/>
+              <w:left w:val="single" w:sz="4" w:space="0" w:color="auto"/>
+              <w:bottom w:val="single" w:sz="4" w:space="0" w:color="auto"/>
+              <w:right w:val="single" w:sz="4" w:space="0" w:color="auto"/>
+            </w:tcBorders>
+          </w:tcPr>
+          <w:p>
+            <w:pPr>
+              <w:tabs>
+                <w:tab w:val="left" w:pos="930"/>
+              </w:tabs>
+            </w:pPr>
+            <w:r>
+              <w:t>&lt;RecCheck8</w:t>
+            </w:r>
+            <w:r>
+              <w:t>&gt;</w:t>
+            </w:r>
+          </w:p>
+        </w:tc>
+        <w:tc>
+          <w:tcPr>
+            <w:tcW w:w="1579" w:type="dxa"/>
+            <w:tcBorders>
+              <w:top w:val="single" w:sz="4" w:space="0" w:color="auto"/>
+              <w:left w:val="single" w:sz="4" w:space="0" w:color="auto"/>
+              <w:bottom w:val="single" w:sz="4" w:space="0" w:color="auto"/>
+              <w:right w:val="single" w:sz="4" w:space="0" w:color="auto"/>
+            </w:tcBorders>
+          </w:tcPr>
+          <w:p>
+            <w:r>
+              <w:t>&lt;RecCheck9</w:t>
+            </w:r>
+            <w:r>
+              <w:t>&gt;</w:t>
+            </w:r>
+          </w:p>
+        </w:tc>
+      </w:tr>
+      <w:tr>
+        <w:tc>
+          <w:tcPr>
+            <w:tcW w:w="1810" w:type="dxa"/>
+            <w:tcBorders>
+              <w:top w:val="single" w:sz="4" w:space="0" w:color="auto"/>
+              <w:left w:val="single" w:sz="4" w:space="0" w:color="auto"/>
+              <w:bottom w:val="single" w:sz="4" w:space="0" w:color="auto"/>
+              <w:right w:val="single" w:sz="4" w:space="0" w:color="auto"/>
+            </w:tcBorders>
+            <w:hideMark/>
+          </w:tcPr>
+          <w:p>
+            <w:pPr>
+              <w:rPr>
+                <w:b/>
+              </w:rPr>
+            </w:pPr>
+            <w:r>
+              <w:rPr>
+                <w:b/>
+              </w:rPr>
+              <w:t>Comment:</w:t>
+            </w:r>
+          </w:p>
+        </w:tc>
+        <w:tc>
+          <w:tcPr>
+            <w:tcW w:w="7051" w:type="dxa"/>
+            <w:tcBorders>
+              <w:top w:val="single" w:sz="4" w:space="0" w:color="auto"/>
+              <w:left w:val="single" w:sz="4" w:space="0" w:color="auto"/>
+              <w:bottom w:val="single" w:sz="4" w:space="0" w:color="auto"/>
+              <w:right w:val="single" w:sz="4" w:space="0" w:color="auto"/>
+            </w:tcBorders>
+          </w:tcPr>
+          <w:p>
+            <w:pPr>
+              <w:rPr>
+                <w:bCs/>
+                <w:color w:val="000000"/>
+              </w:rPr>
+            </w:pPr>
+            <w:r>
+              <w:rPr>
+                <w:bCs/>
+                <w:color w:val="000000"/>
+              </w:rPr>
+              <w:t>&lt;RecCheck1</w:t>
+            </w:r>
+            <w:r>
+              <w:rPr>
+                <w:bCs/>
+                <w:color w:val="000000"/>
+              </w:rPr>
+              <w:t>0</w:t>
+            </w:r>
+            <w:r>
+              <w:rPr>
+                <w:bCs/>
+                <w:color w:val="000000"/>
+              </w:rPr>
+              <w:t>&gt;</w:t>
+            </w:r>
+          </w:p>
+        </w:tc>
+        <w:tc>
+          <w:tcPr>
+            <w:tcW w:w="1579" w:type="dxa"/>
+            <w:tcBorders>
+              <w:top w:val="single" w:sz="4" w:space="0" w:color="auto"/>
+              <w:left w:val="single" w:sz="4" w:space="0" w:color="auto"/>
+              <w:bottom w:val="single" w:sz="4" w:space="0" w:color="auto"/>
+              <w:right w:val="single" w:sz="4" w:space="0" w:color="auto"/>
+            </w:tcBorders>
+          </w:tcPr>
+          <w:p/>
+        </w:tc>
+      </w:tr>
+    </w:tbl>
+    <w:p>
+      <w:pPr>
+        <w:ind w:left="-900"/>
+        <w:rPr>
+          <w:b/>
+        </w:rPr>
+      </w:pPr>
+    </w:p>
+    <w:p>
+      <w:pPr>
+        <w:ind w:left="-900"/>
+        <w:rPr>
+          <w:b/>
+          <w:u w:val="single"/>
+        </w:rPr>
+      </w:pPr>
+      <w:r>
+        <w:rPr>
+          <w:b/>
+          <w:u w:val="single"/>
+        </w:rPr>
+        <w:t>General Liability Recommendations</w:t>
+      </w:r>
+      <w:r>
+        <w:rPr>
+          <w:b/>
+          <w:u w:val="single"/>
+        </w:rPr>
+        <w:t xml:space="preserve"> </w:t>
+      </w:r>
+      <w:r>
+        <w:rPr>
+          <w:b/>
+          <w:u w:val="single"/>
+        </w:rPr>
+        <w:t>(Prior recs that were not in compliance and new ones generated by this visit)</w:t>
+      </w:r>
+    </w:p>
+    <w:tbl>
+      <w:tblPr>
+        <w:tblStyle w:val="TableGrid"/>
+        <w:tblW w:w="10440" w:type="dxa"/>
+        <w:tblInd w:w="-792" w:type="dxa"/>
+        <w:tblLook w:val="01E0" w:firstRow="1" w:lastRow="1" w:firstColumn="1" w:lastColumn="1" w:noHBand="0" w:noVBand="0"/>
+      </w:tblPr>
+      <w:tblGrid>
+        <w:gridCol w:w="1800"/>
+        <w:gridCol w:w="8640"/>
+      </w:tblGrid>
+      <w:tr>
+        <w:tc>
+          <w:tcPr>
+            <w:tcW w:w="1800" w:type="dxa"/>
+            <w:tcBorders>
+              <w:top w:val="single" w:sz="4" w:space="0" w:color="auto"/>
+              <w:left w:val="single" w:sz="4" w:space="0" w:color="auto"/>
+              <w:bottom w:val="single" w:sz="4" w:space="0" w:color="auto"/>
+              <w:right w:val="single" w:sz="4" w:space="0" w:color="auto"/>
+            </w:tcBorders>
+          </w:tcPr>
+          <w:p>
+            <w:r>
+              <w:t>&lt;</w:t>
+            </w:r>
+            <w:proofErr w:type="spellStart"/>
+            <w:r>
+              <w:t>GLRecNum</w:t>
+            </w:r>
+            <w:proofErr w:type="spellEnd"/>
+            <w:r>
+              <w:t>&gt;</w:t>
+            </w:r>
+          </w:p>
+        </w:tc>
+        <w:tc>
+          <w:tcPr>
+            <w:tcW w:w="8640" w:type="dxa"/>
+            <w:tcBorders>
+              <w:top w:val="single" w:sz="4" w:space="0" w:color="auto"/>
+              <w:left w:val="single" w:sz="4" w:space="0" w:color="auto"/>
+              <w:bottom w:val="single" w:sz="4" w:space="0" w:color="auto"/>
+              <w:right w:val="single" w:sz="4" w:space="0" w:color="auto"/>
+            </w:tcBorders>
+          </w:tcPr>
+          <w:p>
+            <w:r>
+              <w:t>&lt;</w:t>
+            </w:r>
+            <w:proofErr w:type="spellStart"/>
+            <w:r>
+              <w:t>GLRec</w:t>
+            </w:r>
+            <w:proofErr w:type="spellEnd"/>
+            <w:r>
+              <w:t>&gt;</w:t>
             </w:r>
           </w:p>
         </w:tc>

</xml_diff>